<commit_message>
row labs to fig3
</commit_message>
<xml_diff>
--- a/writing/Robinson_etal_grazing_V4.docx
+++ b/writing/Robinson_etal_grazing_V4.docx
@@ -396,11 +396,17 @@
     <w:p>
       <w:pPr>
         <w:spacing w:line="360" w:lineRule="auto"/>
+        <w:rPr>
+          <w:del w:id="0" w:author="Robinson, James (robins64)" w:date="2019-05-08T15:30:00Z"/>
+        </w:rPr>
       </w:pPr>
     </w:p>
     <w:p>
       <w:pPr>
         <w:spacing w:line="360" w:lineRule="auto"/>
+        <w:rPr>
+          <w:del w:id="1" w:author="Robinson, James (robins64)" w:date="2019-05-08T15:30:00Z"/>
+        </w:rPr>
       </w:pPr>
     </w:p>
     <w:p>
@@ -408,21 +414,24 @@
         <w:spacing w:line="360" w:lineRule="auto"/>
         <w:jc w:val="center"/>
         <w:rPr>
+          <w:del w:id="2" w:author="Robinson, James (robins64)" w:date="2019-05-08T15:30:00Z"/>
           <w:b/>
         </w:rPr>
       </w:pPr>
-      <w:r>
-        <w:rPr>
-          <w:b/>
-        </w:rPr>
-        <w:t xml:space="preserve">Target </w:t>
-      </w:r>
-      <w:r>
-        <w:rPr>
-          <w:b/>
-        </w:rPr>
-        <w:t>Journals</w:t>
-      </w:r>
+      <w:del w:id="3" w:author="Robinson, James (robins64)" w:date="2019-05-08T15:30:00Z">
+        <w:r>
+          <w:rPr>
+            <w:b/>
+          </w:rPr>
+          <w:delText xml:space="preserve">Target </w:delText>
+        </w:r>
+        <w:r>
+          <w:rPr>
+            <w:b/>
+          </w:rPr>
+          <w:delText>Journals</w:delText>
+        </w:r>
+      </w:del>
     </w:p>
     <w:p>
       <w:pPr>
@@ -432,10 +441,15 @@
         </w:numPr>
         <w:spacing w:line="360" w:lineRule="auto"/>
         <w:jc w:val="center"/>
-      </w:pPr>
-      <w:r>
-        <w:t>Global Ecology and Biogeography</w:t>
-      </w:r>
+        <w:rPr>
+          <w:del w:id="4" w:author="Robinson, James (robins64)" w:date="2019-05-08T15:30:00Z"/>
+        </w:rPr>
+      </w:pPr>
+      <w:del w:id="5" w:author="Robinson, James (robins64)" w:date="2019-05-08T15:30:00Z">
+        <w:r>
+          <w:delText>Global Ecology and Biogeography</w:delText>
+        </w:r>
+      </w:del>
     </w:p>
     <w:p>
       <w:pPr>
@@ -445,10 +459,15 @@
         </w:numPr>
         <w:spacing w:line="360" w:lineRule="auto"/>
         <w:jc w:val="center"/>
-      </w:pPr>
-      <w:r>
-        <w:t>Functional Ecology</w:t>
-      </w:r>
+        <w:rPr>
+          <w:del w:id="6" w:author="Robinson, James (robins64)" w:date="2019-05-08T15:30:00Z"/>
+        </w:rPr>
+      </w:pPr>
+      <w:del w:id="7" w:author="Robinson, James (robins64)" w:date="2019-05-08T15:30:00Z">
+        <w:r>
+          <w:delText>Functional Ecology</w:delText>
+        </w:r>
+      </w:del>
     </w:p>
     <w:p>
       <w:pPr>
@@ -458,10 +477,15 @@
         </w:numPr>
         <w:spacing w:line="360" w:lineRule="auto"/>
         <w:jc w:val="center"/>
-      </w:pPr>
-      <w:r>
-        <w:t>Ecological Applications</w:t>
-      </w:r>
+        <w:rPr>
+          <w:del w:id="8" w:author="Robinson, James (robins64)" w:date="2019-05-08T15:30:00Z"/>
+        </w:rPr>
+      </w:pPr>
+      <w:del w:id="9" w:author="Robinson, James (robins64)" w:date="2019-05-08T15:30:00Z">
+        <w:r>
+          <w:delText>Ecological Applications</w:delText>
+        </w:r>
+      </w:del>
     </w:p>
     <w:p>
       <w:pPr>
@@ -471,10 +495,15 @@
         </w:numPr>
         <w:spacing w:line="360" w:lineRule="auto"/>
         <w:jc w:val="center"/>
-      </w:pPr>
-      <w:r>
-        <w:t>Coral Reefs</w:t>
-      </w:r>
+        <w:rPr>
+          <w:del w:id="10" w:author="Robinson, James (robins64)" w:date="2019-05-08T15:30:00Z"/>
+        </w:rPr>
+      </w:pPr>
+      <w:del w:id="11" w:author="Robinson, James (robins64)" w:date="2019-05-08T15:30:00Z">
+        <w:r>
+          <w:delText>Coral Reefs</w:delText>
+        </w:r>
+      </w:del>
     </w:p>
     <w:p>
       <w:pPr>
@@ -516,6 +545,25 @@
     </w:p>
     <w:p>
       <w:pPr>
+        <w:spacing w:line="276" w:lineRule="auto"/>
+        <w:rPr>
+          <w:ins w:id="12" w:author="Robinson, James (robins64)" w:date="2019-05-08T15:30:00Z"/>
+          <w:b/>
+          <w:sz w:val="28"/>
+        </w:rPr>
+      </w:pPr>
+      <w:ins w:id="13" w:author="Robinson, James (robins64)" w:date="2019-05-08T15:30:00Z">
+        <w:r>
+          <w:rPr>
+            <w:b/>
+            <w:sz w:val="28"/>
+          </w:rPr>
+          <w:br w:type="page"/>
+        </w:r>
+      </w:ins>
+    </w:p>
+    <w:p>
+      <w:pPr>
         <w:spacing w:line="480" w:lineRule="auto"/>
         <w:outlineLvl w:val="0"/>
         <w:rPr>
@@ -562,15 +610,7 @@
         <w:t xml:space="preserve">, </w:t>
       </w:r>
       <w:r>
-        <w:t>can help</w:t>
-      </w:r>
-      <w:del w:id="0" w:author="Robinson, James (robins64)" w:date="2019-05-08T10:56:00Z">
-        <w:r>
-          <w:delText xml:space="preserve"> to</w:delText>
-        </w:r>
-      </w:del>
-      <w:r>
-        <w:t xml:space="preserve"> sustain coral-dominated states </w:t>
+        <w:t xml:space="preserve">can help sustain coral-dominated states </w:t>
       </w:r>
       <w:r>
         <w:t xml:space="preserve">on frequently-disturbed reefs and reverse macroalgal regime shifts on degraded ones. </w:t>
@@ -582,26 +622,10 @@
         <w:t xml:space="preserve">on reefs </w:t>
       </w:r>
       <w:r>
-        <w:t xml:space="preserve">is largely founded on </w:t>
-      </w:r>
-      <w:commentRangeStart w:id="1"/>
-      <w:r>
-        <w:t>small</w:t>
-      </w:r>
-      <w:r>
-        <w:t xml:space="preserve">-scale </w:t>
-      </w:r>
-      <w:commentRangeEnd w:id="1"/>
-      <w:r>
-        <w:rPr>
-          <w:rStyle w:val="CommentReference"/>
-          <w:rFonts w:ascii="Arial" w:eastAsia="Arial" w:hAnsi="Arial" w:cs="Arial"/>
-          <w:lang w:val="en" w:eastAsia="en-GB"/>
-        </w:rPr>
-        <w:commentReference w:id="1"/>
-      </w:r>
-      <w:r>
-        <w:t>feeding observations</w:t>
+        <w:t>is largely founded on feeding observations</w:t>
+      </w:r>
+      <w:r>
+        <w:t xml:space="preserve"> at small spatial scales</w:t>
       </w:r>
       <w:r>
         <w:t>,</w:t>
@@ -609,11 +633,6 @@
       <w:r>
         <w:t xml:space="preserve"> </w:t>
       </w:r>
-      <w:del w:id="2" w:author="Robinson, James (robins64)" w:date="2019-05-08T10:56:00Z">
-        <w:r>
-          <w:delText xml:space="preserve">and </w:delText>
-        </w:r>
-      </w:del>
       <w:r>
         <w:t xml:space="preserve">yet </w:t>
       </w:r>
@@ -624,14 +643,28 @@
         <w:t xml:space="preserve">herbivore populations </w:t>
       </w:r>
       <w:r>
-        <w:t xml:space="preserve">is more closely linked to processes which operate at </w:t>
-      </w:r>
-      <w:r>
-        <w:t xml:space="preserve">larger spatial scales, </w:t>
-      </w:r>
-      <w:commentRangeStart w:id="3"/>
-      <w:r>
-        <w:t xml:space="preserve">such as </w:t>
+        <w:t xml:space="preserve">is more closely linked to processes which </w:t>
+      </w:r>
+      <w:r>
+        <w:t xml:space="preserve">can be highly variable </w:t>
+      </w:r>
+      <w:r>
+        <w:t>a</w:t>
+      </w:r>
+      <w:r>
+        <w:t>cross</w:t>
+      </w:r>
+      <w:r>
+        <w:t xml:space="preserve"> </w:t>
+      </w:r>
+      <w:r>
+        <w:t>large</w:t>
+      </w:r>
+      <w:r>
+        <w:t xml:space="preserve"> areas</w:t>
+      </w:r>
+      <w:r>
+        <w:t xml:space="preserve">, such as </w:t>
       </w:r>
       <w:r>
         <w:t xml:space="preserve">benthic </w:t>
@@ -643,19 +676,7 @@
         <w:t>turnover</w:t>
       </w:r>
       <w:r>
-        <w:t xml:space="preserve"> </w:t>
-      </w:r>
-      <w:commentRangeEnd w:id="3"/>
-      <w:r>
-        <w:rPr>
-          <w:rStyle w:val="CommentReference"/>
-          <w:rFonts w:ascii="Arial" w:eastAsia="Arial" w:hAnsi="Arial" w:cs="Arial"/>
-          <w:lang w:val="en" w:eastAsia="en-GB"/>
-        </w:rPr>
-        <w:commentReference w:id="3"/>
-      </w:r>
-      <w:r>
-        <w:t>and fishing pressure</w:t>
+        <w:t xml:space="preserve"> and fishing pressure</w:t>
       </w:r>
       <w:r>
         <w:t>.</w:t>
@@ -699,13 +720,14 @@
       <w:r>
         <w:t xml:space="preserve"> data </w:t>
       </w:r>
-      <w:ins w:id="4" w:author="Robinson, James (robins64)" w:date="2019-05-08T10:56:00Z">
-        <w:r>
-          <w:t xml:space="preserve">of fish abundances </w:t>
-        </w:r>
-      </w:ins>
-      <w:r>
-        <w:t>from four Indo-Pacific island regions with</w:t>
+      <w:r>
+        <w:t xml:space="preserve">of fish abundances </w:t>
+      </w:r>
+      <w:r>
+        <w:t xml:space="preserve">from four Indo-Pacific </w:t>
+      </w:r>
+      <w:r>
+        <w:t>island regions with</w:t>
       </w:r>
       <w:r>
         <w:t xml:space="preserve"> </w:t>
@@ -725,16 +747,9 @@
       <w:r>
         <w:t xml:space="preserve">at the </w:t>
       </w:r>
-      <w:del w:id="5" w:author="Robinson, James (robins64)" w:date="2019-05-08T10:56:00Z">
-        <w:r>
-          <w:delText xml:space="preserve">level of </w:delText>
-        </w:r>
-      </w:del>
-      <w:ins w:id="6" w:author="Robinson, James (robins64)" w:date="2019-05-08T10:56:00Z">
-        <w:r>
-          <w:t xml:space="preserve">spatial scale of </w:t>
-        </w:r>
-      </w:ins>
+      <w:r>
+        <w:t xml:space="preserve">spatial scale of </w:t>
+      </w:r>
       <w:r>
         <w:t>individual coral reefs. By including a range of reef states</w:t>
       </w:r>
@@ -744,11 +759,9 @@
       <w:r>
         <w:t xml:space="preserve"> from coral to algal dominance and heavily-fished to remote wilderness areas, we evaluate</w:t>
       </w:r>
-      <w:ins w:id="7" w:author="Robinson, James (robins64)" w:date="2019-05-08T10:56:00Z">
-        <w:r>
-          <w:t xml:space="preserve"> the</w:t>
-        </w:r>
-      </w:ins>
+      <w:r>
+        <w:t xml:space="preserve"> the</w:t>
+      </w:r>
       <w:r>
         <w:t xml:space="preserve"> </w:t>
       </w:r>
@@ -770,11 +783,9 @@
       <w:r>
         <w:t xml:space="preserve"> of entire</w:t>
       </w:r>
-      <w:ins w:id="8" w:author="Robinson, James (robins64)" w:date="2019-05-08T10:57:00Z">
-        <w:r>
-          <w:t xml:space="preserve"> fish</w:t>
-        </w:r>
-      </w:ins>
+      <w:r>
+        <w:t xml:space="preserve"> fish</w:t>
+      </w:r>
       <w:r>
         <w:t xml:space="preserve"> assemblages</w:t>
       </w:r>
@@ -793,11 +804,9 @@
       <w:r>
         <w:t xml:space="preserve">, with cropping maximised on </w:t>
       </w:r>
-      <w:ins w:id="9" w:author="Robinson, James (robins64)" w:date="2019-05-08T10:57:00Z">
-        <w:r>
-          <w:t xml:space="preserve">structurally </w:t>
-        </w:r>
-      </w:ins>
+      <w:r>
+        <w:t xml:space="preserve">structurally </w:t>
+      </w:r>
       <w:r>
         <w:t xml:space="preserve">complex reefs with high </w:t>
       </w:r>
@@ -807,16 +816,9 @@
       <w:r>
         <w:t xml:space="preserve">availability and low macroalgal cover. </w:t>
       </w:r>
-      <w:ins w:id="10" w:author="Robinson, James (robins64)" w:date="2019-05-08T10:57:00Z">
-        <w:r>
-          <w:t>However, f</w:t>
-        </w:r>
-      </w:ins>
-      <w:del w:id="11" w:author="Robinson, James (robins64)" w:date="2019-05-08T10:57:00Z">
-        <w:r>
-          <w:delText>F</w:delText>
-        </w:r>
-      </w:del>
+      <w:r>
+        <w:t>However, f</w:t>
+      </w:r>
       <w:r>
         <w:t xml:space="preserve">ishing was the primary driver of scraping </w:t>
       </w:r>
@@ -844,11 +846,9 @@
       <w:r>
         <w:t xml:space="preserve">reefs, though </w:t>
       </w:r>
-      <w:ins w:id="12" w:author="Robinson, James (robins64)" w:date="2019-05-08T10:57:00Z">
-        <w:r>
-          <w:t xml:space="preserve">scraping </w:t>
-        </w:r>
-      </w:ins>
+      <w:r>
+        <w:t xml:space="preserve">scraping </w:t>
+      </w:r>
       <w:r>
         <w:t xml:space="preserve">did </w:t>
       </w:r>
@@ -859,7 +859,10 @@
         <w:t xml:space="preserve">substratum </w:t>
       </w:r>
       <w:r>
-        <w:t xml:space="preserve">availability and </w:t>
+        <w:t>availabili</w:t>
+      </w:r>
+      <w:r>
+        <w:t xml:space="preserve">ty and </w:t>
       </w:r>
       <w:r>
         <w:t xml:space="preserve">structural </w:t>
@@ -868,7 +871,12 @@
         <w:t>complexity.</w:t>
       </w:r>
       <w:r>
-        <w:t xml:space="preserve"> Ultimately, benthic and fishing conditions influenced herbivore functioning through their effect on grazer biomass, which was tightly correlated to grazing rates. </w:t>
+        <w:t xml:space="preserve"> Ultimately, benthic and fishing conditions influenced herbivor</w:t>
+      </w:r>
+      <w:bookmarkStart w:id="14" w:name="_GoBack"/>
+      <w:bookmarkEnd w:id="14"/>
+      <w:r>
+        <w:t xml:space="preserve">e functioning through their effect on grazer biomass, which was tightly correlated to grazing rates. </w:t>
       </w:r>
       <w:r>
         <w:t>F</w:t>
@@ -876,11 +884,9 @@
       <w:r>
         <w:t>or a given level</w:t>
       </w:r>
-      <w:ins w:id="13" w:author="Robinson, James (robins64)" w:date="2019-05-08T10:58:00Z">
-        <w:r>
-          <w:t xml:space="preserve"> of</w:t>
-        </w:r>
-      </w:ins>
+      <w:r>
+        <w:t xml:space="preserve"> of</w:t>
+      </w:r>
       <w:r>
         <w:t xml:space="preserve"> biomass, we </w:t>
       </w:r>
@@ -923,144 +929,104 @@
       <w:r>
         <w:t xml:space="preserve"> </w:t>
       </w:r>
-      <w:moveFromRangeStart w:id="14" w:author="Robinson, James (robins64)" w:date="2019-05-08T10:58:00Z" w:name="move8205538"/>
-      <w:moveFrom w:id="15" w:author="Robinson, James (robins64)" w:date="2019-05-08T10:58:00Z">
-        <w:r>
-          <w:t xml:space="preserve">By quantifying grazing gradients across the Indo-Pacific, </w:t>
-        </w:r>
-        <w:r>
-          <w:t>our study</w:t>
-        </w:r>
-        <w:r>
-          <w:t xml:space="preserve"> identif</w:t>
-        </w:r>
-        <w:r>
-          <w:t>ies</w:t>
-        </w:r>
-        <w:r>
-          <w:t xml:space="preserve"> the benthic and fishing conditions which influence </w:t>
-        </w:r>
-        <w:r>
-          <w:t>grazing potential of herbivore assemblages</w:t>
-        </w:r>
-        <w:r>
-          <w:t xml:space="preserve"> on coral reefs</w:t>
-        </w:r>
-        <w:r>
-          <w:t xml:space="preserve">. </w:t>
-        </w:r>
-      </w:moveFrom>
-      <w:moveFromRangeEnd w:id="14"/>
       <w:r>
         <w:t xml:space="preserve">By combining biomass estimates with bite rates in a hierarchical modelling approach, we provide a framework </w:t>
       </w:r>
       <w:r>
-        <w:t xml:space="preserve">for converting fish size data into coral </w:t>
+        <w:t xml:space="preserve">for converting fish size </w:t>
       </w:r>
       <w:r>
         <w:lastRenderedPageBreak/>
-        <w:t>reef grazing potential.</w:t>
-      </w:r>
-      <w:ins w:id="16" w:author="Robinson, James (robins64)" w:date="2019-05-08T10:58:00Z">
+        <w:t>data into coral reef grazing potential.</w:t>
+      </w:r>
+      <w:ins w:id="15" w:author="Robinson, James (robins64)" w:date="2019-05-08T10:58:00Z">
         <w:r>
           <w:t xml:space="preserve"> Overall, we</w:t>
         </w:r>
       </w:ins>
-      <w:moveToRangeStart w:id="17" w:author="Robinson, James (robins64)" w:date="2019-05-08T10:58:00Z" w:name="move8205538"/>
-      <w:moveTo w:id="18" w:author="Robinson, James (robins64)" w:date="2019-05-08T10:58:00Z">
-        <w:del w:id="19" w:author="Robinson, James (robins64)" w:date="2019-05-08T10:58:00Z">
-          <w:r>
-            <w:delText>By</w:delText>
-          </w:r>
-        </w:del>
+      <w:del w:id="16" w:author="Robinson, James (robins64)" w:date="2019-05-08T10:58:00Z">
         <w:r>
-          <w:t xml:space="preserve"> quantify</w:t>
+          <w:delText>By</w:delText>
         </w:r>
-        <w:del w:id="20" w:author="Robinson, James (robins64)" w:date="2019-05-08T10:58:00Z">
-          <w:r>
-            <w:delText>ing</w:delText>
-          </w:r>
-        </w:del>
+      </w:del>
+      <w:r>
+        <w:t xml:space="preserve"> quantify</w:t>
+      </w:r>
+      <w:del w:id="17" w:author="Robinson, James (robins64)" w:date="2019-05-08T10:58:00Z">
         <w:r>
-          <w:t xml:space="preserve"> grazing gradients across the Indo-Pacific</w:t>
+          <w:delText>ing</w:delText>
         </w:r>
-      </w:moveTo>
-      <w:ins w:id="21" w:author="Robinson, James (robins64)" w:date="2019-05-08T10:58:00Z">
+      </w:del>
+      <w:r>
+        <w:t xml:space="preserve"> grazing gradients across the Indo-Pacific</w:t>
+      </w:r>
+      <w:ins w:id="18" w:author="Robinson, James (robins64)" w:date="2019-05-08T10:58:00Z">
         <w:r>
           <w:t xml:space="preserve"> to </w:t>
         </w:r>
       </w:ins>
-      <w:moveTo w:id="22" w:author="Robinson, James (robins64)" w:date="2019-05-08T10:58:00Z">
-        <w:del w:id="23" w:author="Robinson, James (robins64)" w:date="2019-05-08T10:58:00Z">
-          <w:r>
-            <w:delText xml:space="preserve">, our study </w:delText>
-          </w:r>
-        </w:del>
+      <w:del w:id="19" w:author="Robinson, James (robins64)" w:date="2019-05-08T10:58:00Z">
         <w:r>
-          <w:t>identif</w:t>
+          <w:delText xml:space="preserve">, our study </w:delText>
         </w:r>
-        <w:del w:id="24" w:author="Robinson, James (robins64)" w:date="2019-05-08T10:59:00Z">
-          <w:r>
-            <w:delText>i</w:delText>
-          </w:r>
-        </w:del>
-      </w:moveTo>
-      <w:ins w:id="25" w:author="Robinson, James (robins64)" w:date="2019-05-08T10:58:00Z">
+      </w:del>
+      <w:r>
+        <w:t>identif</w:t>
+      </w:r>
+      <w:del w:id="20" w:author="Robinson, James (robins64)" w:date="2019-05-08T10:59:00Z">
+        <w:r>
+          <w:delText>i</w:delText>
+        </w:r>
+      </w:del>
+      <w:ins w:id="21" w:author="Robinson, James (robins64)" w:date="2019-05-08T10:58:00Z">
         <w:r>
           <w:t xml:space="preserve">y </w:t>
         </w:r>
       </w:ins>
-      <w:ins w:id="26" w:author="Robinson, James (robins64)" w:date="2019-05-08T10:59:00Z">
+      <w:ins w:id="22" w:author="Robinson, James (robins64)" w:date="2019-05-08T10:59:00Z">
         <w:r>
           <w:t xml:space="preserve">the important </w:t>
         </w:r>
       </w:ins>
-      <w:moveTo w:id="27" w:author="Robinson, James (robins64)" w:date="2019-05-08T10:58:00Z">
-        <w:del w:id="28" w:author="Robinson, James (robins64)" w:date="2019-05-08T10:58:00Z">
-          <w:r>
-            <w:delText xml:space="preserve">es </w:delText>
-          </w:r>
-        </w:del>
-        <w:del w:id="29" w:author="Robinson, James (robins64)" w:date="2019-05-08T10:59:00Z">
-          <w:r>
-            <w:delText xml:space="preserve">the </w:delText>
-          </w:r>
-        </w:del>
+      <w:del w:id="23" w:author="Robinson, James (robins64)" w:date="2019-05-08T10:58:00Z">
         <w:r>
-          <w:t xml:space="preserve">benthic and fishing </w:t>
+          <w:delText xml:space="preserve">es </w:delText>
         </w:r>
-        <w:del w:id="30" w:author="Robinson, James (robins64)" w:date="2019-05-08T10:59:00Z">
-          <w:r>
-            <w:delText xml:space="preserve">conditions which influence </w:delText>
-          </w:r>
-        </w:del>
-      </w:moveTo>
-      <w:ins w:id="31" w:author="Robinson, James (robins64)" w:date="2019-05-08T10:59:00Z">
+      </w:del>
+      <w:del w:id="24" w:author="Robinson, James (robins64)" w:date="2019-05-08T10:59:00Z">
+        <w:r>
+          <w:delText xml:space="preserve">the </w:delText>
+        </w:r>
+      </w:del>
+      <w:r>
+        <w:t xml:space="preserve">benthic and fishing </w:t>
+      </w:r>
+      <w:del w:id="25" w:author="Robinson, James (robins64)" w:date="2019-05-08T10:59:00Z">
+        <w:r>
+          <w:delText xml:space="preserve">conditions which influence </w:delText>
+        </w:r>
+      </w:del>
+      <w:ins w:id="26" w:author="Robinson, James (robins64)" w:date="2019-05-08T10:59:00Z">
         <w:r>
           <w:t xml:space="preserve">drivers of </w:t>
         </w:r>
       </w:ins>
-      <w:moveTo w:id="32" w:author="Robinson, James (robins64)" w:date="2019-05-08T10:58:00Z">
+      <w:r>
+        <w:t xml:space="preserve">grazing potential </w:t>
+      </w:r>
+      <w:del w:id="27" w:author="Robinson, James (robins64)" w:date="2019-05-08T10:59:00Z">
         <w:r>
-          <w:t xml:space="preserve">grazing potential </w:t>
+          <w:delText xml:space="preserve">of </w:delText>
         </w:r>
-        <w:del w:id="33" w:author="Robinson, James (robins64)" w:date="2019-05-08T10:59:00Z">
-          <w:r>
-            <w:delText xml:space="preserve">of </w:delText>
-          </w:r>
-        </w:del>
-      </w:moveTo>
-      <w:ins w:id="34" w:author="Robinson, James (robins64)" w:date="2019-05-08T10:59:00Z">
+      </w:del>
+      <w:ins w:id="28" w:author="Robinson, James (robins64)" w:date="2019-05-08T10:59:00Z">
         <w:r>
           <w:t xml:space="preserve">by </w:t>
         </w:r>
       </w:ins>
-      <w:moveTo w:id="35" w:author="Robinson, James (robins64)" w:date="2019-05-08T10:58:00Z">
-        <w:r>
-          <w:t>herbivore assemblages on coral reefs.</w:t>
-        </w:r>
-      </w:moveTo>
-      <w:moveToRangeEnd w:id="17"/>
+      <w:r>
+        <w:t>herbivore assemblages on coral reefs.</w:t>
+      </w:r>
     </w:p>
     <w:p>
       <w:pPr>
@@ -1264,7 +1230,7 @@
       <w:r>
         <w:t>, which restricts our understanding of how ecosystem</w:t>
       </w:r>
-      <w:ins w:id="36" w:author="Robinson, James (robins64)" w:date="2019-05-08T11:00:00Z">
+      <w:ins w:id="29" w:author="Robinson, James (robins64)" w:date="2019-05-08T11:00:00Z">
         <w:r>
           <w:t>s</w:t>
         </w:r>
@@ -1272,7 +1238,7 @@
       <w:r>
         <w:t xml:space="preserve"> function</w:t>
       </w:r>
-      <w:del w:id="37" w:author="Robinson, James (robins64)" w:date="2019-05-08T11:00:00Z">
+      <w:del w:id="30" w:author="Robinson, James (robins64)" w:date="2019-05-08T11:00:00Z">
         <w:r>
           <w:delText>s</w:delText>
         </w:r>
@@ -1280,7 +1246,7 @@
       <w:r>
         <w:t xml:space="preserve"> </w:t>
       </w:r>
-      <w:del w:id="38" w:author="Robinson, James (robins64)" w:date="2019-05-08T11:00:00Z">
+      <w:del w:id="31" w:author="Robinson, James (robins64)" w:date="2019-05-08T11:00:00Z">
         <w:r>
           <w:delText xml:space="preserve">operate </w:delText>
         </w:r>
@@ -1366,12 +1332,12 @@
       <w:r>
         <w:t xml:space="preserve"> at </w:t>
       </w:r>
-      <w:del w:id="39" w:author="Robinson, James (robins64)" w:date="2019-05-08T11:00:00Z">
+      <w:del w:id="32" w:author="Robinson, James (robins64)" w:date="2019-05-08T11:00:00Z">
         <w:r>
           <w:delText xml:space="preserve">large </w:delText>
         </w:r>
       </w:del>
-      <w:ins w:id="40" w:author="Robinson, James (robins64)" w:date="2019-05-08T11:00:00Z">
+      <w:ins w:id="33" w:author="Robinson, James (robins64)" w:date="2019-05-08T11:00:00Z">
         <w:r>
           <w:t xml:space="preserve">broad </w:t>
         </w:r>
@@ -2269,7 +2235,7 @@
       <w:r>
         <w:t>roles</w:t>
       </w:r>
-      <w:ins w:id="41" w:author="Robinson, James (robins64)" w:date="2019-05-08T14:24:00Z">
+      <w:ins w:id="34" w:author="Robinson, James (robins64)" w:date="2019-05-08T14:24:00Z">
         <w:r>
           <w:t>.</w:t>
         </w:r>
@@ -2277,12 +2243,12 @@
       <w:r>
         <w:t xml:space="preserve"> </w:t>
       </w:r>
-      <w:del w:id="42" w:author="Robinson, James (robins64)" w:date="2019-05-08T14:24:00Z">
+      <w:del w:id="35" w:author="Robinson, James (robins64)" w:date="2019-05-08T14:24:00Z">
         <w:r>
           <w:delText xml:space="preserve">and so </w:delText>
         </w:r>
       </w:del>
-      <w:ins w:id="43" w:author="Robinson, James (robins64)" w:date="2019-05-08T14:24:00Z">
+      <w:ins w:id="36" w:author="Robinson, James (robins64)" w:date="2019-05-08T14:24:00Z">
         <w:r>
           <w:t xml:space="preserve">Therefore, </w:t>
         </w:r>
@@ -2381,7 +2347,7 @@
       <w:r>
         <w:t xml:space="preserve">Furthermore, </w:t>
       </w:r>
-      <w:ins w:id="44" w:author="Robinson, James (robins64)" w:date="2019-05-08T14:25:00Z">
+      <w:ins w:id="37" w:author="Robinson, James (robins64)" w:date="2019-05-08T14:25:00Z">
         <w:r>
           <w:t>al</w:t>
         </w:r>
@@ -2488,12 +2454,12 @@
       <w:r>
         <w:t xml:space="preserve">. </w:t>
       </w:r>
-      <w:del w:id="45" w:author="Robinson, James (robins64)" w:date="2019-05-08T14:25:00Z">
+      <w:del w:id="38" w:author="Robinson, James (robins64)" w:date="2019-05-08T14:25:00Z">
         <w:r>
           <w:delText>Indeed</w:delText>
         </w:r>
       </w:del>
-      <w:ins w:id="46" w:author="Robinson, James (robins64)" w:date="2019-05-08T14:25:00Z">
+      <w:ins w:id="39" w:author="Robinson, James (robins64)" w:date="2019-05-08T14:25:00Z">
         <w:r>
           <w:t>This is notable</w:t>
         </w:r>
@@ -2501,7 +2467,7 @@
       <w:r>
         <w:t>,</w:t>
       </w:r>
-      <w:ins w:id="47" w:author="Robinson, James (robins64)" w:date="2019-05-08T14:25:00Z">
+      <w:ins w:id="40" w:author="Robinson, James (robins64)" w:date="2019-05-08T14:25:00Z">
         <w:r>
           <w:t xml:space="preserve"> as</w:t>
         </w:r>
@@ -2515,7 +2481,7 @@
       <w:r>
         <w:t xml:space="preserve">fishing </w:t>
       </w:r>
-      <w:del w:id="48" w:author="Robinson, James (robins64)" w:date="2019-05-08T14:25:00Z">
+      <w:del w:id="41" w:author="Robinson, James (robins64)" w:date="2019-05-08T14:25:00Z">
         <w:r>
           <w:delText>which</w:delText>
         </w:r>
@@ -2547,12 +2513,12 @@
       <w:r>
         <w:t>lead</w:t>
       </w:r>
-      <w:ins w:id="49" w:author="Robinson, James (robins64)" w:date="2019-05-08T14:25:00Z">
+      <w:ins w:id="42" w:author="Robinson, James (robins64)" w:date="2019-05-08T14:25:00Z">
         <w:r>
           <w:t>ing</w:t>
         </w:r>
       </w:ins>
-      <w:del w:id="50" w:author="Robinson, James (robins64)" w:date="2019-05-08T14:25:00Z">
+      <w:del w:id="43" w:author="Robinson, James (robins64)" w:date="2019-05-08T14:25:00Z">
         <w:r>
           <w:delText>s</w:delText>
         </w:r>
@@ -2575,7 +2541,7 @@
       <w:r>
         <w:t>small-bodied fishes</w:t>
       </w:r>
-      <w:ins w:id="51" w:author="Robinson, James (robins64)" w:date="2019-05-08T14:25:00Z">
+      <w:ins w:id="44" w:author="Robinson, James (robins64)" w:date="2019-05-08T14:25:00Z">
         <w:r>
           <w:t xml:space="preserve"> which may maintain a similar grazing function</w:t>
         </w:r>
@@ -2685,7 +2651,7 @@
       <w:r>
         <w:t xml:space="preserve"> data on </w:t>
       </w:r>
-      <w:del w:id="52" w:author="Robinson, James (robins64)" w:date="2019-05-08T14:26:00Z">
+      <w:del w:id="45" w:author="Robinson, James (robins64)" w:date="2019-05-08T14:26:00Z">
         <w:r>
           <w:delText xml:space="preserve">grazing </w:delText>
         </w:r>
@@ -2774,12 +2740,12 @@
       <w:r>
         <w:t xml:space="preserve"> the </w:t>
       </w:r>
-      <w:del w:id="53" w:author="Robinson, James (robins64)" w:date="2019-05-08T14:26:00Z">
+      <w:del w:id="46" w:author="Robinson, James (robins64)" w:date="2019-05-08T14:26:00Z">
         <w:r>
           <w:delText xml:space="preserve">functioning </w:delText>
         </w:r>
       </w:del>
-      <w:ins w:id="54" w:author="Robinson, James (robins64)" w:date="2019-05-08T14:26:00Z">
+      <w:ins w:id="47" w:author="Robinson, James (robins64)" w:date="2019-05-08T14:26:00Z">
         <w:r>
           <w:t>grazing rates</w:t>
         </w:r>
@@ -2947,7 +2913,7 @@
       <w:r>
         <w:t>, GBR) conducted on hard-bottom reef slope habitat at 3-8 m depth. Surveys were designed to minimise diver avoidance or attracting fish</w:t>
       </w:r>
-      <w:del w:id="55" w:author="Robinson, James (robins64)" w:date="2019-05-08T14:26:00Z">
+      <w:del w:id="48" w:author="Robinson, James (robins64)" w:date="2019-05-08T14:26:00Z">
         <w:r>
           <w:delText>,</w:delText>
         </w:r>
@@ -2955,7 +2921,7 @@
       <w:r>
         <w:t xml:space="preserve"> and</w:t>
       </w:r>
-      <w:ins w:id="56" w:author="Robinson, James (robins64)" w:date="2019-05-08T14:26:00Z">
+      <w:ins w:id="49" w:author="Robinson, James (robins64)" w:date="2019-05-08T14:26:00Z">
         <w:r>
           <w:t xml:space="preserve"> were</w:t>
         </w:r>
@@ -2966,7 +2932,7 @@
       <w:r>
         <w:t xml:space="preserve">. In point counts, large mobile species were censused before smaller territorial species. In belt transects, large mobile fish </w:t>
       </w:r>
-      <w:commentRangeStart w:id="57"/>
+      <w:commentRangeStart w:id="50"/>
       <w:r>
         <w:t xml:space="preserve">(&gt; </w:t>
       </w:r>
@@ -2978,14 +2944,14 @@
       <w:r>
         <w:t xml:space="preserve"> </w:t>
       </w:r>
-      <w:commentRangeEnd w:id="57"/>
+      <w:commentRangeEnd w:id="50"/>
       <w:r>
         <w:rPr>
           <w:rStyle w:val="CommentReference"/>
           <w:rFonts w:ascii="Arial" w:eastAsia="Arial" w:hAnsi="Arial" w:cs="Arial"/>
           <w:lang w:val="en" w:eastAsia="en-GB"/>
         </w:rPr>
-        <w:commentReference w:id="57"/>
+        <w:commentReference w:id="50"/>
       </w:r>
       <w:r>
         <w:t xml:space="preserve">total length, TL) </w:t>
@@ -2993,7 +2959,7 @@
       <w:r>
         <w:t xml:space="preserve">were surveyed in a </w:t>
       </w:r>
-      <w:commentRangeStart w:id="58"/>
+      <w:commentRangeStart w:id="51"/>
       <w:r>
         <w:t>5</w:t>
       </w:r>
@@ -3009,14 +2975,14 @@
       <w:r>
         <w:t>,</w:t>
       </w:r>
-      <w:commentRangeEnd w:id="58"/>
+      <w:commentRangeEnd w:id="51"/>
       <w:r>
         <w:rPr>
           <w:rStyle w:val="CommentReference"/>
           <w:rFonts w:ascii="Arial" w:eastAsia="Arial" w:hAnsi="Arial" w:cs="Arial"/>
           <w:lang w:val="en" w:eastAsia="en-GB"/>
         </w:rPr>
-        <w:commentReference w:id="58"/>
+        <w:commentReference w:id="51"/>
       </w:r>
       <w:r>
         <w:t xml:space="preserve"> and small site-attached species </w:t>
@@ -3028,7 +2994,7 @@
       <w:r>
         <w:rPr>
           <w:highlight w:val="yellow"/>
-          <w:rPrChange w:id="59" w:author="Robinson, James (robins64)" w:date="2019-04-10T09:52:00Z">
+          <w:rPrChange w:id="52" w:author="Robinson, James (robins64)" w:date="2019-04-10T09:52:00Z">
             <w:rPr/>
           </w:rPrChange>
         </w:rPr>
@@ -3104,7 +3070,7 @@
         </w:rPr>
         <w:t xml:space="preserve"> 2018)</w:t>
       </w:r>
-      <w:del w:id="60" w:author="Robinson, James (robins64)" w:date="2019-05-08T14:26:00Z">
+      <w:del w:id="53" w:author="Robinson, James (robins64)" w:date="2019-05-08T14:26:00Z">
         <w:r>
           <w:delText>,</w:delText>
         </w:r>
@@ -3130,12 +3096,12 @@
       <w:r>
         <w:t xml:space="preserve">, with 11 species common to all four regions. </w:t>
       </w:r>
-      <w:del w:id="61" w:author="Robinson, James (robins64)" w:date="2019-05-08T14:26:00Z">
+      <w:del w:id="54" w:author="Robinson, James (robins64)" w:date="2019-05-08T14:26:00Z">
         <w:r>
           <w:delText>Although w</w:delText>
         </w:r>
       </w:del>
-      <w:ins w:id="62" w:author="Robinson, James (robins64)" w:date="2019-05-08T14:26:00Z">
+      <w:ins w:id="55" w:author="Robinson, James (robins64)" w:date="2019-05-08T14:26:00Z">
         <w:r>
           <w:t>W</w:t>
         </w:r>
@@ -3143,12 +3109,12 @@
       <w:r>
         <w:t>e combined two UVC methods to estimate fish biomass</w:t>
       </w:r>
-      <w:ins w:id="63" w:author="Robinson, James (robins64)" w:date="2019-05-08T14:26:00Z">
+      <w:ins w:id="56" w:author="Robinson, James (robins64)" w:date="2019-05-08T14:26:00Z">
         <w:r>
           <w:t xml:space="preserve"> as</w:t>
         </w:r>
       </w:ins>
-      <w:del w:id="64" w:author="Robinson, James (robins64)" w:date="2019-05-08T14:26:00Z">
+      <w:del w:id="57" w:author="Robinson, James (robins64)" w:date="2019-05-08T14:26:00Z">
         <w:r>
           <w:delText>,</w:delText>
         </w:r>
@@ -3470,7 +3436,7 @@
         <w:spacing w:line="480" w:lineRule="auto"/>
         <w:outlineLvl w:val="0"/>
         <w:rPr>
-          <w:del w:id="65" w:author="Robinson, James (robins64)" w:date="2019-05-08T14:39:00Z"/>
+          <w:del w:id="58" w:author="Robinson, James (robins64)" w:date="2019-05-08T14:39:00Z"/>
           <w:i/>
         </w:rPr>
       </w:pPr>
@@ -3485,7 +3451,7 @@
       <w:pPr>
         <w:spacing w:line="480" w:lineRule="auto"/>
         <w:outlineLvl w:val="0"/>
-        <w:pPrChange w:id="66" w:author="Robinson, James (robins64)" w:date="2019-05-08T14:39:00Z">
+        <w:pPrChange w:id="59" w:author="Robinson, James (robins64)" w:date="2019-05-08T14:39:00Z">
           <w:pPr>
             <w:spacing w:line="480" w:lineRule="auto"/>
           </w:pPr>
@@ -3524,7 +3490,7 @@
       <w:r>
         <w:t xml:space="preserve">While both groups </w:t>
       </w:r>
-      <w:del w:id="67" w:author="Robinson, James (robins64)" w:date="2019-05-08T14:40:00Z">
+      <w:del w:id="60" w:author="Robinson, James (robins64)" w:date="2019-05-08T14:40:00Z">
         <w:r>
           <w:delText xml:space="preserve">of grazing fishes </w:delText>
         </w:r>
@@ -3626,7 +3592,7 @@
       <w:r>
         <w:t>We used a Bayesian hierarchical modelling framework that estimates species- and genera-level functional rates</w:t>
       </w:r>
-      <w:ins w:id="68" w:author="Robinson, James (robins64)" w:date="2019-04-10T10:28:00Z">
+      <w:ins w:id="61" w:author="Robinson, James (robins64)" w:date="2019-04-10T10:28:00Z">
         <w:r>
           <w:t>.</w:t>
         </w:r>
@@ -5603,33 +5569,33 @@
         <w:lastRenderedPageBreak/>
         <w:t xml:space="preserve">We </w:t>
       </w:r>
-      <w:commentRangeStart w:id="69"/>
+      <w:commentRangeStart w:id="62"/>
       <w:r>
         <w:t>weighed</w:t>
       </w:r>
-      <w:commentRangeEnd w:id="69"/>
+      <w:commentRangeEnd w:id="62"/>
       <w:r>
         <w:rPr>
           <w:rStyle w:val="CommentReference"/>
           <w:rFonts w:ascii="Arial" w:eastAsia="Arial" w:hAnsi="Arial" w:cs="Arial"/>
           <w:lang w:val="en" w:eastAsia="en-GB"/>
         </w:rPr>
-        <w:commentReference w:id="69"/>
+        <w:commentReference w:id="62"/>
       </w:r>
       <w:r>
         <w:t xml:space="preserve"> model support </w:t>
       </w:r>
-      <w:ins w:id="70" w:author="Robinson, James (robins64)" w:date="2019-04-23T15:27:00Z">
+      <w:ins w:id="63" w:author="Robinson, James (robins64)" w:date="2019-04-23T15:27:00Z">
         <w:r>
           <w:t xml:space="preserve">for each covariate and the interaction between biomass and </w:t>
         </w:r>
       </w:ins>
-      <w:ins w:id="71" w:author="Robinson, James (robins64)" w:date="2019-04-24T12:12:00Z">
+      <w:ins w:id="64" w:author="Robinson, James (robins64)" w:date="2019-04-24T12:12:00Z">
         <w:r>
           <w:t xml:space="preserve">the </w:t>
         </w:r>
       </w:ins>
-      <w:ins w:id="72" w:author="Robinson, James (robins64)" w:date="2019-04-23T15:27:00Z">
+      <w:ins w:id="65" w:author="Robinson, James (robins64)" w:date="2019-04-23T15:27:00Z">
         <w:r>
           <w:t xml:space="preserve">LFI </w:t>
         </w:r>
@@ -5637,7 +5603,7 @@
       <w:r>
         <w:t>with AIC</w:t>
       </w:r>
-      <w:ins w:id="73" w:author="Robinson, James (robins64)" w:date="2019-04-23T15:27:00Z">
+      <w:ins w:id="66" w:author="Robinson, James (robins64)" w:date="2019-04-23T15:27:00Z">
         <w:r>
           <w:t xml:space="preserve"> </w:t>
         </w:r>
@@ -5648,7 +5614,7 @@
         </w:rPr>
         <w:t>(Burnham and Anderson 2003)</w:t>
       </w:r>
-      <w:ins w:id="74" w:author="Robinson, James (robins64)" w:date="2019-04-25T13:17:00Z">
+      <w:ins w:id="67" w:author="Robinson, James (robins64)" w:date="2019-04-25T13:17:00Z">
         <w:r>
           <w:t>, selecting the top-ranked model for interpretation and visualization.</w:t>
         </w:r>
@@ -5886,7 +5852,7 @@
       <w:r>
         <w:t xml:space="preserve">assemblage-level </w:t>
       </w:r>
-      <w:ins w:id="75" w:author="Robinson, James (robins64)" w:date="2019-04-25T11:19:00Z">
+      <w:ins w:id="68" w:author="Robinson, James (robins64)" w:date="2019-04-25T11:19:00Z">
         <w:r>
           <w:t xml:space="preserve">cropping </w:t>
         </w:r>
@@ -5900,7 +5866,7 @@
       <w:r>
         <w:t>from 0.04 to 5.52 g</w:t>
       </w:r>
-      <w:ins w:id="76" w:author="Robinson, James (robins64)" w:date="2019-04-26T12:13:00Z">
+      <w:ins w:id="69" w:author="Robinson, James (robins64)" w:date="2019-04-26T12:13:00Z">
         <w:r>
           <w:t xml:space="preserve"> C</w:t>
         </w:r>
@@ -5946,7 +5912,7 @@
       <w:r>
         <w:t xml:space="preserve">). Irrespective of region, </w:t>
       </w:r>
-      <w:ins w:id="77" w:author="Robinson, James (robins64)" w:date="2019-04-25T11:19:00Z">
+      <w:ins w:id="70" w:author="Robinson, James (robins64)" w:date="2019-04-25T11:19:00Z">
         <w:r>
           <w:t xml:space="preserve">cropping </w:t>
         </w:r>
@@ -6167,21 +6133,21 @@
         </w:rPr>
         <w:t>Bars are relative effect size ratios of each covariate for top-ranking model sets (models ≤ 7 AIC units of top-ranked model), scaled to indicate very weak (0) or very important (1)</w:t>
       </w:r>
-      <w:commentRangeStart w:id="78"/>
-      <w:commentRangeStart w:id="79"/>
+      <w:commentRangeStart w:id="71"/>
+      <w:commentRangeStart w:id="72"/>
       <w:r>
         <w:t>.</w:t>
       </w:r>
-      <w:commentRangeEnd w:id="78"/>
+      <w:commentRangeEnd w:id="71"/>
       <w:r>
         <w:rPr>
           <w:rStyle w:val="CommentReference"/>
           <w:rFonts w:ascii="Arial" w:eastAsia="Arial" w:hAnsi="Arial" w:cs="Arial"/>
           <w:lang w:val="en" w:eastAsia="en-GB"/>
         </w:rPr>
-        <w:commentReference w:id="78"/>
-      </w:r>
-      <w:commentRangeEnd w:id="79"/>
+        <w:commentReference w:id="71"/>
+      </w:r>
+      <w:commentRangeEnd w:id="72"/>
       <w:r>
         <w:t xml:space="preserve"> See </w:t>
       </w:r>
@@ -6191,7 +6157,7 @@
           <w:rFonts w:ascii="Arial" w:eastAsia="Arial" w:hAnsi="Arial" w:cs="Arial"/>
           <w:lang w:val="en" w:eastAsia="en-GB"/>
         </w:rPr>
-        <w:commentReference w:id="79"/>
+        <w:commentReference w:id="72"/>
       </w:r>
       <w:r>
         <w:t>Table S3 for covariate effect sizes across the top-ranking model sets.</w:t>
@@ -6417,7 +6383,7 @@
         <w:spacing w:line="480" w:lineRule="auto"/>
         <w:ind w:firstLine="720"/>
         <w:rPr>
-          <w:ins w:id="80" w:author="Robinson, James (robins64)" w:date="2019-04-25T09:17:00Z"/>
+          <w:ins w:id="73" w:author="Robinson, James (robins64)" w:date="2019-04-25T09:17:00Z"/>
         </w:rPr>
       </w:pPr>
     </w:p>
@@ -6594,7 +6560,7 @@
       <w:r>
         <w:t>).</w:t>
       </w:r>
-      <w:ins w:id="81" w:author="Robinson, James (robins64)" w:date="2019-04-26T16:56:00Z">
+      <w:ins w:id="74" w:author="Robinson, James (robins64)" w:date="2019-04-26T16:56:00Z">
         <w:r>
           <w:t xml:space="preserve"> </w:t>
         </w:r>
@@ -6692,12 +6658,12 @@
       <w:r>
         <w:t xml:space="preserve">that the drivers of biomass variation would match tightly to the modelled drivers of cropper function. </w:t>
       </w:r>
-      <w:ins w:id="82" w:author="Robinson, James (robins64)" w:date="2019-05-08T15:07:00Z">
+      <w:ins w:id="75" w:author="Robinson, James (robins64)" w:date="2019-05-08T15:07:00Z">
         <w:r>
           <w:t>Similarly, s</w:t>
         </w:r>
       </w:ins>
-      <w:del w:id="83" w:author="Robinson, James (robins64)" w:date="2019-05-08T15:07:00Z">
+      <w:del w:id="76" w:author="Robinson, James (robins64)" w:date="2019-05-08T15:07:00Z">
         <w:r>
           <w:delText>S</w:delText>
         </w:r>
@@ -6708,7 +6674,7 @@
       <w:r>
         <w:t xml:space="preserve">rates </w:t>
       </w:r>
-      <w:del w:id="84" w:author="Robinson, James (robins64)" w:date="2019-05-08T15:07:00Z">
+      <w:del w:id="77" w:author="Robinson, James (robins64)" w:date="2019-05-08T15:07:00Z">
         <w:r>
           <w:delText xml:space="preserve">also </w:delText>
         </w:r>
@@ -6722,7 +6688,7 @@
       <w:r>
         <w:t>biomass</w:t>
       </w:r>
-      <w:del w:id="85" w:author="Robinson, James (robins64)" w:date="2019-05-08T15:07:00Z">
+      <w:del w:id="78" w:author="Robinson, James (robins64)" w:date="2019-05-08T15:07:00Z">
         <w:r>
           <w:delText>,</w:delText>
         </w:r>
@@ -9640,7 +9606,7 @@
           <w:lang w:val="en"/>
         </w:rPr>
       </w:pPr>
-      <w:ins w:id="86" w:author="Robinson, James (robins64)" w:date="2019-05-08T15:07:00Z">
+      <w:ins w:id="79" w:author="Robinson, James (robins64)" w:date="2019-05-08T15:07:00Z">
         <w:r>
           <w:rPr>
             <w:lang w:val="en"/>
@@ -9648,7 +9614,7 @@
           <w:t>Evaluating herbivory through</w:t>
         </w:r>
       </w:ins>
-      <w:ins w:id="87" w:author="Robinson, James (robins64)" w:date="2019-05-08T15:08:00Z">
+      <w:ins w:id="80" w:author="Robinson, James (robins64)" w:date="2019-05-08T15:08:00Z">
         <w:r>
           <w:rPr>
             <w:lang w:val="en"/>
@@ -9656,14 +9622,14 @@
           <w:t xml:space="preserve"> a macroecology lens provides insights into the functioning of a broad range of coral reefs, including remote, heat-stressed, and exploited ecosystems.</w:t>
         </w:r>
       </w:ins>
-      <w:ins w:id="88" w:author="Robinson, James (robins64)" w:date="2019-04-25T16:16:00Z">
+      <w:ins w:id="81" w:author="Robinson, James (robins64)" w:date="2019-04-25T16:16:00Z">
         <w:r>
           <w:rPr>
             <w:lang w:val="en"/>
           </w:rPr>
           <w:t xml:space="preserve"> We found that </w:t>
         </w:r>
-        <w:commentRangeStart w:id="89"/>
+        <w:commentRangeStart w:id="82"/>
         <w:r>
           <w:t>h</w:t>
         </w:r>
@@ -9671,21 +9637,21 @@
       <w:r>
         <w:t xml:space="preserve">erbivore </w:t>
       </w:r>
-      <w:ins w:id="90" w:author="Hoey, Andrew" w:date="2019-05-03T11:43:00Z">
+      <w:ins w:id="83" w:author="Hoey, Andrew" w:date="2019-05-03T11:43:00Z">
         <w:r>
           <w:t xml:space="preserve">assemblage </w:t>
         </w:r>
-        <w:commentRangeEnd w:id="89"/>
+        <w:commentRangeEnd w:id="82"/>
         <w:r>
           <w:rPr>
             <w:rStyle w:val="CommentReference"/>
             <w:rFonts w:ascii="Arial" w:eastAsia="Arial" w:hAnsi="Arial" w:cs="Arial"/>
             <w:lang w:val="en" w:eastAsia="en-GB"/>
           </w:rPr>
-          <w:commentReference w:id="89"/>
+          <w:commentReference w:id="82"/>
         </w:r>
       </w:ins>
-      <w:ins w:id="91" w:author="Robinson, James (robins64)" w:date="2019-04-24T17:44:00Z">
+      <w:ins w:id="84" w:author="Robinson, James (robins64)" w:date="2019-04-24T17:44:00Z">
         <w:r>
           <w:t xml:space="preserve">grazing rates </w:t>
         </w:r>
@@ -9693,7 +9659,7 @@
       <w:r>
         <w:t>varied substantially across the Indo-Pacific</w:t>
       </w:r>
-      <w:ins w:id="92" w:author="Robinson, James (robins64)" w:date="2019-04-25T16:16:00Z">
+      <w:ins w:id="85" w:author="Robinson, James (robins64)" w:date="2019-04-25T16:16:00Z">
         <w:r>
           <w:t>, and</w:t>
         </w:r>
@@ -9725,12 +9691,12 @@
       <w:r>
         <w:t xml:space="preserve"> were primarily controlled by bottom-up influences, with function maximised in complex habitats </w:t>
       </w:r>
-      <w:del w:id="93" w:author="Robinson, James (robins64)" w:date="2019-05-08T10:55:00Z">
+      <w:del w:id="86" w:author="Robinson, James (robins64)" w:date="2019-05-08T10:55:00Z">
         <w:r>
           <w:delText xml:space="preserve">with </w:delText>
         </w:r>
       </w:del>
-      <w:ins w:id="94" w:author="Robinson, James (robins64)" w:date="2019-05-08T10:55:00Z">
+      <w:ins w:id="87" w:author="Robinson, James (robins64)" w:date="2019-05-08T10:55:00Z">
         <w:r>
           <w:t>that feature</w:t>
         </w:r>
@@ -9928,7 +9894,7 @@
       <w:r>
         <w:t xml:space="preserve">potential cropping </w:t>
       </w:r>
-      <w:ins w:id="95" w:author="Robinson, James (robins64)" w:date="2019-05-08T15:09:00Z">
+      <w:ins w:id="88" w:author="Robinson, James (robins64)" w:date="2019-05-08T15:09:00Z">
         <w:r>
           <w:t xml:space="preserve">function </w:t>
         </w:r>
@@ -9936,7 +9902,7 @@
       <w:r>
         <w:t xml:space="preserve">is </w:t>
       </w:r>
-      <w:ins w:id="96" w:author="Robinson, James (robins64)" w:date="2019-05-08T15:10:00Z">
+      <w:ins w:id="89" w:author="Robinson, James (robins64)" w:date="2019-05-08T15:10:00Z">
         <w:r>
           <w:t xml:space="preserve">relatively </w:t>
         </w:r>
@@ -10249,7 +10215,7 @@
       <w:r>
         <w:t xml:space="preserve"> at inhabited reefs</w:t>
       </w:r>
-      <w:ins w:id="97" w:author="Robinson, James (robins64)" w:date="2019-05-08T15:11:00Z">
+      <w:ins w:id="90" w:author="Robinson, James (robins64)" w:date="2019-05-08T15:11:00Z">
         <w:r>
           <w:t xml:space="preserve">, </w:t>
         </w:r>
@@ -10260,7 +10226,7 @@
           <w:t>.</w:t>
         </w:r>
       </w:ins>
-      <w:del w:id="98" w:author="Robinson, James (robins64)" w:date="2019-05-08T15:11:00Z">
+      <w:del w:id="91" w:author="Robinson, James (robins64)" w:date="2019-05-08T15:11:00Z">
         <w:r>
           <w:delText>.</w:delText>
         </w:r>
@@ -10268,7 +10234,7 @@
       <w:r>
         <w:t xml:space="preserve"> </w:t>
       </w:r>
-      <w:del w:id="99" w:author="Robinson, James (robins64)" w:date="2019-05-08T15:11:00Z">
+      <w:del w:id="92" w:author="Robinson, James (robins64)" w:date="2019-05-08T15:11:00Z">
         <w:r>
           <w:delText>Across the</w:delText>
         </w:r>
@@ -10494,12 +10460,12 @@
       <w:r>
         <w:t xml:space="preserve"> </w:t>
       </w:r>
-      <w:ins w:id="100" w:author="Robinson, James (robins64)" w:date="2019-05-08T15:13:00Z">
+      <w:ins w:id="93" w:author="Robinson, James (robins64)" w:date="2019-05-08T15:13:00Z">
         <w:r>
           <w:t>Indeed, l</w:t>
         </w:r>
       </w:ins>
-      <w:ins w:id="101" w:author="Robinson, James (robins64)" w:date="2019-05-08T15:12:00Z">
+      <w:ins w:id="94" w:author="Robinson, James (robins64)" w:date="2019-05-08T15:12:00Z">
         <w:r>
           <w:t>ocal extirpation of one parrotfish species (</w:t>
         </w:r>
@@ -10541,7 +10507,7 @@
           <w:t xml:space="preserve">) </w:t>
         </w:r>
       </w:ins>
-      <w:ins w:id="102" w:author="Robinson, James (robins64)" w:date="2019-05-08T15:13:00Z">
+      <w:ins w:id="95" w:author="Robinson, James (robins64)" w:date="2019-05-08T15:13:00Z">
         <w:r>
           <w:t>a</w:t>
         </w:r>
@@ -10549,28 +10515,28 @@
           <w:t>cross the Indo-Pacific</w:t>
         </w:r>
       </w:ins>
-      <w:ins w:id="103" w:author="Robinson, James (robins64)" w:date="2019-05-08T15:12:00Z">
+      <w:ins w:id="96" w:author="Robinson, James (robins64)" w:date="2019-05-08T15:12:00Z">
         <w:r>
           <w:t xml:space="preserve"> has</w:t>
         </w:r>
       </w:ins>
-      <w:ins w:id="104" w:author="Robinson, James (robins64)" w:date="2019-05-08T15:13:00Z">
+      <w:ins w:id="97" w:author="Robinson, James (robins64)" w:date="2019-05-08T15:13:00Z">
         <w:r>
           <w:t xml:space="preserve"> also</w:t>
         </w:r>
       </w:ins>
-      <w:ins w:id="105" w:author="Robinson, James (robins64)" w:date="2019-05-08T15:12:00Z">
+      <w:ins w:id="98" w:author="Robinson, James (robins64)" w:date="2019-05-08T15:12:00Z">
         <w:r>
           <w:t xml:space="preserve"> dimi</w:t>
         </w:r>
       </w:ins>
-      <w:ins w:id="106" w:author="Robinson, James (robins64)" w:date="2019-05-08T15:13:00Z">
+      <w:ins w:id="99" w:author="Robinson, James (robins64)" w:date="2019-05-08T15:13:00Z">
         <w:r>
           <w:t xml:space="preserve">nished </w:t>
         </w:r>
       </w:ins>
       <w:proofErr w:type="spellStart"/>
-      <w:ins w:id="107" w:author="Robinson, James (robins64)" w:date="2019-05-08T15:11:00Z">
+      <w:ins w:id="100" w:author="Robinson, James (robins64)" w:date="2019-05-08T15:11:00Z">
         <w:r>
           <w:t>bioerosion</w:t>
         </w:r>
@@ -10579,7 +10545,7 @@
           <w:t xml:space="preserve"> and coral predation functions</w:t>
         </w:r>
       </w:ins>
-      <w:ins w:id="108" w:author="Robinson, James (robins64)" w:date="2019-05-08T15:13:00Z">
+      <w:ins w:id="101" w:author="Robinson, James (robins64)" w:date="2019-05-08T15:13:00Z">
         <w:r>
           <w:t xml:space="preserve"> </w:t>
         </w:r>
@@ -10587,12 +10553,12 @@
           <w:t>(Bellwood et al. 2012)</w:t>
         </w:r>
       </w:ins>
-      <w:ins w:id="109" w:author="Robinson, James (robins64)" w:date="2019-05-08T15:12:00Z">
+      <w:ins w:id="102" w:author="Robinson, James (robins64)" w:date="2019-05-08T15:12:00Z">
         <w:r>
           <w:t>.</w:t>
         </w:r>
       </w:ins>
-      <w:ins w:id="110" w:author="Robinson, James (robins64)" w:date="2019-05-08T15:11:00Z">
+      <w:ins w:id="103" w:author="Robinson, James (robins64)" w:date="2019-05-08T15:11:00Z">
         <w:r>
           <w:t xml:space="preserve"> </w:t>
         </w:r>
@@ -10808,16 +10774,16 @@
       <w:r>
         <w:t xml:space="preserve">. </w:t>
       </w:r>
-      <w:ins w:id="111" w:author="Robinson, James (robins64)" w:date="2019-05-08T15:14:00Z">
+      <w:ins w:id="104" w:author="Robinson, James (robins64)" w:date="2019-05-08T15:14:00Z">
         <w:r>
           <w:t>S</w:t>
         </w:r>
       </w:ins>
-      <w:del w:id="112" w:author="Robinson, James (robins64)" w:date="2019-05-08T15:14:00Z">
+      <w:del w:id="105" w:author="Robinson, James (robins64)" w:date="2019-05-08T15:14:00Z">
         <w:r>
           <w:delText xml:space="preserve">Indeed, </w:delText>
         </w:r>
-        <w:commentRangeStart w:id="113"/>
+        <w:commentRangeStart w:id="106"/>
         <w:r>
           <w:delText>s</w:delText>
         </w:r>
@@ -10828,14 +10794,14 @@
       <w:r>
         <w:t xml:space="preserve"> </w:t>
       </w:r>
-      <w:commentRangeEnd w:id="113"/>
+      <w:commentRangeEnd w:id="106"/>
       <w:r>
         <w:rPr>
           <w:rStyle w:val="CommentReference"/>
           <w:rFonts w:ascii="Arial" w:eastAsia="Arial" w:hAnsi="Arial" w:cs="Arial"/>
           <w:lang w:val="en" w:eastAsia="en-GB"/>
         </w:rPr>
-        <w:commentReference w:id="113"/>
+        <w:commentReference w:id="106"/>
       </w:r>
       <w:r>
         <w:t>and thus may feed more intensively per unit of fish biomass</w:t>
@@ -10846,7 +10812,7 @@
       <w:r>
         <w:t>than large fish</w:t>
       </w:r>
-      <w:ins w:id="114" w:author="Robinson, James (robins64)" w:date="2019-05-08T15:14:00Z">
+      <w:ins w:id="107" w:author="Robinson, James (robins64)" w:date="2019-05-08T15:14:00Z">
         <w:r>
           <w:t xml:space="preserve">. </w:t>
         </w:r>
@@ -10859,7 +10825,7 @@
           <w:t>, this</w:t>
         </w:r>
       </w:ins>
-      <w:del w:id="115" w:author="Robinson, James (robins64)" w:date="2019-05-08T15:14:00Z">
+      <w:del w:id="108" w:author="Robinson, James (robins64)" w:date="2019-05-08T15:14:00Z">
         <w:r>
           <w:delText>,</w:delText>
         </w:r>
@@ -10867,7 +10833,7 @@
       <w:r>
         <w:t xml:space="preserve"> </w:t>
       </w:r>
-      <w:del w:id="116" w:author="Robinson, James (robins64)" w:date="2019-05-08T15:14:00Z">
+      <w:del w:id="109" w:author="Robinson, James (robins64)" w:date="2019-05-08T15:14:00Z">
         <w:r>
           <w:delText>which</w:delText>
         </w:r>
@@ -10938,7 +10904,7 @@
       <w:r>
         <w:t xml:space="preserve">, </w:t>
       </w:r>
-      <w:del w:id="117" w:author="Robinson, James (robins64)" w:date="2019-05-08T15:14:00Z">
+      <w:del w:id="110" w:author="Robinson, James (robins64)" w:date="2019-05-08T15:14:00Z">
         <w:r>
           <w:delText xml:space="preserve">which </w:delText>
         </w:r>
@@ -10946,12 +10912,12 @@
       <w:r>
         <w:t>suggest</w:t>
       </w:r>
-      <w:ins w:id="118" w:author="Robinson, James (robins64)" w:date="2019-05-08T15:14:00Z">
+      <w:ins w:id="111" w:author="Robinson, James (robins64)" w:date="2019-05-08T15:14:00Z">
         <w:r>
           <w:t xml:space="preserve">ing </w:t>
         </w:r>
       </w:ins>
-      <w:del w:id="119" w:author="Robinson, James (robins64)" w:date="2019-05-08T15:14:00Z">
+      <w:del w:id="112" w:author="Robinson, James (robins64)" w:date="2019-05-08T15:14:00Z">
         <w:r>
           <w:delText xml:space="preserve">s </w:delText>
         </w:r>
@@ -10992,7 +10958,7 @@
       <w:r>
         <w:t xml:space="preserve"> </w:t>
       </w:r>
-      <w:ins w:id="120" w:author="Robinson, James (robins64)" w:date="2019-05-08T15:15:00Z">
+      <w:ins w:id="113" w:author="Robinson, James (robins64)" w:date="2019-05-08T15:15:00Z">
         <w:r>
           <w:t xml:space="preserve">There is </w:t>
         </w:r>
@@ -11000,7 +10966,7 @@
           <w:t xml:space="preserve">a </w:t>
         </w:r>
       </w:ins>
-      <w:del w:id="121" w:author="Robinson, James (robins64)" w:date="2019-05-08T15:15:00Z">
+      <w:del w:id="114" w:author="Robinson, James (robins64)" w:date="2019-05-08T15:15:00Z">
         <w:r>
           <w:delText xml:space="preserve">Note </w:delText>
         </w:r>
@@ -11107,7 +11073,7 @@
       <w:r>
         <w:t xml:space="preserve"> we </w:t>
       </w:r>
-      <w:del w:id="122" w:author="Robinson, James (robins64)" w:date="2019-05-08T15:15:00Z">
+      <w:del w:id="115" w:author="Robinson, James (robins64)" w:date="2019-05-08T15:15:00Z">
         <w:r>
           <w:delText xml:space="preserve">were required to </w:delText>
         </w:r>
@@ -11115,12 +11081,12 @@
       <w:r>
         <w:t>generaliz</w:t>
       </w:r>
-      <w:ins w:id="123" w:author="Robinson, James (robins64)" w:date="2019-05-08T15:15:00Z">
+      <w:ins w:id="116" w:author="Robinson, James (robins64)" w:date="2019-05-08T15:15:00Z">
         <w:r>
           <w:t>ed</w:t>
         </w:r>
       </w:ins>
-      <w:del w:id="124" w:author="Robinson, James (robins64)" w:date="2019-05-08T15:15:00Z">
+      <w:del w:id="117" w:author="Robinson, James (robins64)" w:date="2019-05-08T15:15:00Z">
         <w:r>
           <w:delText>e</w:delText>
         </w:r>
@@ -11256,12 +11222,12 @@
       <w:r>
         <w:t>. As such, current practices for estimating cropping function at</w:t>
       </w:r>
-      <w:ins w:id="125" w:author="Robinson, James (robins64)" w:date="2019-05-08T15:15:00Z">
+      <w:ins w:id="118" w:author="Robinson, James (robins64)" w:date="2019-05-08T15:15:00Z">
         <w:r>
           <w:t xml:space="preserve"> assemblage</w:t>
         </w:r>
       </w:ins>
-      <w:del w:id="126" w:author="Robinson, James (robins64)" w:date="2019-05-08T15:15:00Z">
+      <w:del w:id="119" w:author="Robinson, James (robins64)" w:date="2019-05-08T15:15:00Z">
         <w:r>
           <w:delText xml:space="preserve"> the</w:delText>
         </w:r>
@@ -11269,7 +11235,7 @@
       <w:r>
         <w:t xml:space="preserve"> scale</w:t>
       </w:r>
-      <w:ins w:id="127" w:author="Robinson, James (robins64)" w:date="2019-05-08T15:15:00Z">
+      <w:ins w:id="120" w:author="Robinson, James (robins64)" w:date="2019-05-08T15:15:00Z">
         <w:r>
           <w:t>s</w:t>
         </w:r>
@@ -11277,7 +11243,7 @@
       <w:r>
         <w:t xml:space="preserve"> </w:t>
       </w:r>
-      <w:del w:id="128" w:author="Robinson, James (robins64)" w:date="2019-05-08T15:15:00Z">
+      <w:del w:id="121" w:author="Robinson, James (robins64)" w:date="2019-05-08T15:15:00Z">
         <w:r>
           <w:delText xml:space="preserve">of assemblages </w:delText>
         </w:r>
@@ -11396,7 +11362,7 @@
       <w:r>
         <w:t xml:space="preserve"> our approach </w:t>
       </w:r>
-      <w:del w:id="129" w:author="Robinson, James (robins64)" w:date="2019-05-08T15:15:00Z">
+      <w:del w:id="122" w:author="Robinson, James (robins64)" w:date="2019-05-08T15:15:00Z">
         <w:r>
           <w:delText>did</w:delText>
         </w:r>
@@ -11407,7 +11373,7 @@
       <w:r>
         <w:t>enable</w:t>
       </w:r>
-      <w:ins w:id="130" w:author="Robinson, James (robins64)" w:date="2019-05-08T15:15:00Z">
+      <w:ins w:id="123" w:author="Robinson, James (robins64)" w:date="2019-05-08T15:15:00Z">
         <w:r>
           <w:t>d</w:t>
         </w:r>
@@ -11783,7 +11749,7 @@
       <w:r>
         <w:t xml:space="preserve"> </w:t>
       </w:r>
-      <w:ins w:id="131" w:author="Robinson, James (robins64)" w:date="2019-05-08T15:16:00Z">
+      <w:ins w:id="124" w:author="Robinson, James (robins64)" w:date="2019-05-08T15:16:00Z">
         <w:r>
           <w:t xml:space="preserve">relevant </w:t>
         </w:r>
@@ -11797,7 +11763,7 @@
       <w:r>
         <w:t xml:space="preserve"> </w:t>
       </w:r>
-      <w:del w:id="132" w:author="Robinson, James (robins64)" w:date="2019-05-08T15:16:00Z">
+      <w:del w:id="125" w:author="Robinson, James (robins64)" w:date="2019-05-08T15:16:00Z">
         <w:r>
           <w:delText xml:space="preserve">which </w:delText>
         </w:r>
@@ -11844,17 +11810,15 @@
       <w:r>
         <w:t xml:space="preserve">s will vary </w:t>
       </w:r>
-      <w:del w:id="133" w:author="Robinson, James (robins64)" w:date="2019-05-08T15:16:00Z">
+      <w:del w:id="126" w:author="Robinson, James (robins64)" w:date="2019-05-08T15:16:00Z">
         <w:r>
           <w:delText xml:space="preserve">between </w:delText>
         </w:r>
       </w:del>
-      <w:ins w:id="134" w:author="Robinson, James (robins64)" w:date="2019-05-08T15:16:00Z">
+      <w:ins w:id="127" w:author="Robinson, James (robins64)" w:date="2019-05-08T15:16:00Z">
         <w:r>
           <w:t>across</w:t>
         </w:r>
-        <w:bookmarkStart w:id="135" w:name="_GoBack"/>
-        <w:bookmarkEnd w:id="135"/>
         <w:r>
           <w:t xml:space="preserve"> </w:t>
         </w:r>
@@ -12125,7 +12089,7 @@
       <w:r>
         <w:br w:type="page"/>
       </w:r>
-      <w:commentRangeStart w:id="136"/>
+      <w:commentRangeStart w:id="128"/>
       <w:r>
         <w:rPr>
           <w:b/>
@@ -12134,14 +12098,14 @@
         <w:lastRenderedPageBreak/>
         <w:t>References</w:t>
       </w:r>
-      <w:commentRangeEnd w:id="136"/>
+      <w:commentRangeEnd w:id="128"/>
       <w:r>
         <w:rPr>
           <w:rStyle w:val="CommentReference"/>
           <w:rFonts w:ascii="Arial" w:eastAsia="Arial" w:hAnsi="Arial" w:cs="Arial"/>
           <w:lang w:val="en" w:eastAsia="en-GB"/>
         </w:rPr>
-        <w:commentReference w:id="136"/>
+        <w:commentReference w:id="128"/>
       </w:r>
     </w:p>
     <w:p>
@@ -13630,7 +13594,7 @@
         <w:spacing w:before="120" w:after="120"/>
         <w:ind w:left="397" w:hanging="397"/>
         <w:rPr>
-          <w:ins w:id="137" w:author="Robinson, James (robins64)" w:date="2019-04-26T13:18:00Z"/>
+          <w:ins w:id="129" w:author="Robinson, James (robins64)" w:date="2019-04-26T13:18:00Z"/>
           <w:color w:val="000000"/>
         </w:rPr>
       </w:pPr>
@@ -16419,7 +16383,7 @@
 
 <file path=word/comments.xml><?xml version="1.0" encoding="utf-8"?>
 <w:comments xmlns:wpc="http://schemas.microsoft.com/office/word/2010/wordprocessingCanvas" xmlns:cx="http://schemas.microsoft.com/office/drawing/2014/chartex" xmlns:cx1="http://schemas.microsoft.com/office/drawing/2015/9/8/chartex" xmlns:cx2="http://schemas.microsoft.com/office/drawing/2015/10/21/chartex" xmlns:cx3="http://schemas.microsoft.com/office/drawing/2016/5/9/chartex" xmlns:cx4="http://schemas.microsoft.com/office/drawing/2016/5/10/chartex" xmlns:cx5="http://schemas.microsoft.com/office/drawing/2016/5/11/chartex" xmlns:cx6="http://schemas.microsoft.com/office/drawing/2016/5/12/chartex" xmlns:cx7="http://schemas.microsoft.com/office/drawing/2016/5/13/chartex" xmlns:cx8="http://schemas.microsoft.com/office/drawing/2016/5/14/chartex" xmlns:mc="http://schemas.openxmlformats.org/markup-compatibility/2006" xmlns:aink="http://schemas.microsoft.com/office/drawing/2016/ink" xmlns:am3d="http://schemas.microsoft.com/office/drawing/2017/model3d" xmlns:o="urn:schemas-microsoft-com:office:office" xmlns:r="http://schemas.openxmlformats.org/officeDocument/2006/relationships" xmlns:m="http://schemas.openxmlformats.org/officeDocument/2006/math" xmlns:v="urn:schemas-microsoft-com:vml" xmlns:wp14="http://schemas.microsoft.com/office/word/2010/wordprocessingDrawing" xmlns:wp="http://schemas.openxmlformats.org/drawingml/2006/wordprocessingDrawing" xmlns:w10="urn:schemas-microsoft-com:office:word" xmlns:w="http://schemas.openxmlformats.org/wordprocessingml/2006/main" xmlns:w14="http://schemas.microsoft.com/office/word/2010/wordml" xmlns:w15="http://schemas.microsoft.com/office/word/2012/wordml" xmlns:w16cid="http://schemas.microsoft.com/office/word/2016/wordml/cid" xmlns:w16se="http://schemas.microsoft.com/office/word/2015/wordml/symex" xmlns:wpg="http://schemas.microsoft.com/office/word/2010/wordprocessingGroup" xmlns:wpi="http://schemas.microsoft.com/office/word/2010/wordprocessingInk" xmlns:wne="http://schemas.microsoft.com/office/word/2006/wordml" xmlns:wps="http://schemas.microsoft.com/office/word/2010/wordprocessingShape" mc:Ignorable="w14 w15 w16se w16cid wp14">
-  <w:comment w:id="1" w:author="Hoey, Andrew" w:date="2019-05-03T11:05:00Z" w:initials="HA">
+  <w:comment w:id="50" w:author="Robinson, James (robins64)" w:date="2019-04-10T09:52:00Z" w:initials="RJ(">
     <w:p>
       <w:pPr>
         <w:pStyle w:val="CommentText"/>
@@ -16431,11 +16395,11 @@
         <w:annotationRef/>
       </w:r>
       <w:r>
-        <w:t>Spatial?</w:t>
+        <w:t>Nick?</w:t>
       </w:r>
     </w:p>
   </w:comment>
-  <w:comment w:id="3" w:author="Hoey, Andrew" w:date="2019-05-03T11:06:00Z" w:initials="HA">
+  <w:comment w:id="51" w:author="Hoey, Andrew" w:date="2019-04-08T12:55:00Z" w:initials="HA">
     <w:p>
       <w:pPr>
         <w:pStyle w:val="CommentText"/>
@@ -16447,19 +16411,11 @@
         <w:annotationRef/>
       </w:r>
       <w:r>
-        <w:t xml:space="preserve">This is not 100% clear to me, </w:t>
-      </w:r>
-      <w:proofErr w:type="spellStart"/>
-      <w:r>
-        <w:t>esp</w:t>
-      </w:r>
-      <w:proofErr w:type="spellEnd"/>
-      <w:r>
-        <w:t xml:space="preserve"> with respect to scale</w:t>
+        <w:t>Is this correct?</w:t>
       </w:r>
     </w:p>
   </w:comment>
-  <w:comment w:id="57" w:author="Robinson, James (robins64)" w:date="2019-04-10T09:52:00Z" w:initials="RJ(">
+  <w:comment w:id="62" w:author="Hoey, Andrew" w:date="2019-05-03T11:36:00Z" w:initials="HA">
     <w:p>
       <w:pPr>
         <w:pStyle w:val="CommentText"/>
@@ -16471,11 +16427,11 @@
         <w:annotationRef/>
       </w:r>
       <w:r>
-        <w:t>Nick?</w:t>
+        <w:t>Weighted?</w:t>
       </w:r>
     </w:p>
   </w:comment>
-  <w:comment w:id="58" w:author="Hoey, Andrew" w:date="2019-04-08T12:55:00Z" w:initials="HA">
+  <w:comment w:id="71" w:author="Robinson, James (robins64)" w:date="2019-04-10T09:07:00Z" w:initials="RJ(">
     <w:p>
       <w:pPr>
         <w:pStyle w:val="CommentText"/>
@@ -16487,11 +16443,35 @@
         <w:annotationRef/>
       </w:r>
       <w:r>
-        <w:t>Is this correct?</w:t>
-      </w:r>
+        <w:t>Shaun:</w:t>
+      </w:r>
+    </w:p>
+    <w:p>
+      <w:pPr>
+        <w:pStyle w:val="CommentText"/>
+      </w:pPr>
+    </w:p>
+    <w:p>
+      <w:pPr>
+        <w:pStyle w:val="CommentText"/>
+      </w:pPr>
+      <w:r>
+        <w:rPr>
+          <w:rStyle w:val="CommentReference"/>
+        </w:rPr>
+        <w:annotationRef/>
+      </w:r>
+      <w:r>
+        <w:t>Probably need to explain what available substrate represents in the methods. I think hard coral description may also be simplified in methods, as is mentioned that data collected to genera level, though it seems this information is not used in analyses? So could just say recorded percent cover hard coral</w:t>
+      </w:r>
+    </w:p>
+    <w:p>
+      <w:pPr>
+        <w:pStyle w:val="CommentText"/>
+      </w:pPr>
     </w:p>
   </w:comment>
-  <w:comment w:id="69" w:author="Hoey, Andrew" w:date="2019-05-03T11:36:00Z" w:initials="HA">
+  <w:comment w:id="72" w:author="Robinson, James (robins64)" w:date="2019-04-10T11:22:00Z" w:initials="RJ(">
     <w:p>
       <w:pPr>
         <w:pStyle w:val="CommentText"/>
@@ -16503,11 +16483,11 @@
         <w:annotationRef/>
       </w:r>
       <w:r>
-        <w:t>Weighted?</w:t>
+        <w:t>Good idea, have simplified the benthic method description and defined available substrate. Andy suggested same.</w:t>
       </w:r>
     </w:p>
   </w:comment>
-  <w:comment w:id="78" w:author="Robinson, James (robins64)" w:date="2019-04-10T09:07:00Z" w:initials="RJ(">
+  <w:comment w:id="82" w:author="Hoey, Andrew" w:date="2019-05-03T11:43:00Z" w:initials="HA">
     <w:p>
       <w:pPr>
         <w:pStyle w:val="CommentText"/>
@@ -16519,18 +16499,15 @@
         <w:annotationRef/>
       </w:r>
       <w:r>
-        <w:t>Shaun:</w:t>
-      </w:r>
-    </w:p>
+        <w:t>Trying to highlight that we looked at assemblage-level grazing rates</w:t>
+      </w:r>
+    </w:p>
+  </w:comment>
+  <w:comment w:id="106" w:author="Hoey, Andrew" w:date="2019-05-03T11:51:00Z" w:initials="HA">
     <w:p>
       <w:pPr>
         <w:pStyle w:val="CommentText"/>
       </w:pPr>
-    </w:p>
-    <w:p>
-      <w:pPr>
-        <w:pStyle w:val="CommentText"/>
-      </w:pPr>
       <w:r>
         <w:rPr>
           <w:rStyle w:val="CommentReference"/>
@@ -16538,64 +16515,11 @@
         <w:annotationRef/>
       </w:r>
       <w:r>
-        <w:t>Probably need to explain what available substrate represents in the methods. I think hard coral description may also be simplified in methods, as is mentioned that data collected to genera level, though it seems this information is not used in analyses? So could just say recorded percent cover hard coral</w:t>
-      </w:r>
-    </w:p>
-    <w:p>
-      <w:pPr>
-        <w:pStyle w:val="CommentText"/>
-      </w:pPr>
+        <w:t>Ref?</w:t>
+      </w:r>
     </w:p>
   </w:comment>
-  <w:comment w:id="79" w:author="Robinson, James (robins64)" w:date="2019-04-10T11:22:00Z" w:initials="RJ(">
-    <w:p>
-      <w:pPr>
-        <w:pStyle w:val="CommentText"/>
-      </w:pPr>
-      <w:r>
-        <w:rPr>
-          <w:rStyle w:val="CommentReference"/>
-        </w:rPr>
-        <w:annotationRef/>
-      </w:r>
-      <w:r>
-        <w:t>Good idea, have simplified the benthic method description and defined available substrate. Andy suggested same.</w:t>
-      </w:r>
-    </w:p>
-  </w:comment>
-  <w:comment w:id="89" w:author="Hoey, Andrew" w:date="2019-05-03T11:43:00Z" w:initials="HA">
-    <w:p>
-      <w:pPr>
-        <w:pStyle w:val="CommentText"/>
-      </w:pPr>
-      <w:r>
-        <w:rPr>
-          <w:rStyle w:val="CommentReference"/>
-        </w:rPr>
-        <w:annotationRef/>
-      </w:r>
-      <w:r>
-        <w:t>Trying to highlight that we looked at assemblage-level grazing rates</w:t>
-      </w:r>
-    </w:p>
-  </w:comment>
-  <w:comment w:id="113" w:author="Hoey, Andrew" w:date="2019-05-03T11:51:00Z" w:initials="HA">
-    <w:p>
-      <w:pPr>
-        <w:pStyle w:val="CommentText"/>
-      </w:pPr>
-      <w:r>
-        <w:rPr>
-          <w:rStyle w:val="CommentReference"/>
-        </w:rPr>
-        <w:annotationRef/>
-      </w:r>
-      <w:r>
-        <w:t>Ref?</w:t>
-      </w:r>
-    </w:p>
-  </w:comment>
-  <w:comment w:id="136" w:author="Robinson, James (robins64)" w:date="2019-04-25T11:32:00Z" w:initials="RJ(">
+  <w:comment w:id="128" w:author="Robinson, James (robins64)" w:date="2019-04-25T11:32:00Z" w:initials="RJ(">
     <w:p>
       <w:pPr>
         <w:pStyle w:val="CommentText"/>
@@ -16622,8 +16546,6 @@
 
 <file path=word/commentsExtended.xml><?xml version="1.0" encoding="utf-8"?>
 <w15:commentsEx xmlns:wpc="http://schemas.microsoft.com/office/word/2010/wordprocessingCanvas" xmlns:cx="http://schemas.microsoft.com/office/drawing/2014/chartex" xmlns:cx1="http://schemas.microsoft.com/office/drawing/2015/9/8/chartex" xmlns:cx2="http://schemas.microsoft.com/office/drawing/2015/10/21/chartex" xmlns:cx3="http://schemas.microsoft.com/office/drawing/2016/5/9/chartex" xmlns:cx4="http://schemas.microsoft.com/office/drawing/2016/5/10/chartex" xmlns:cx5="http://schemas.microsoft.com/office/drawing/2016/5/11/chartex" xmlns:cx6="http://schemas.microsoft.com/office/drawing/2016/5/12/chartex" xmlns:cx7="http://schemas.microsoft.com/office/drawing/2016/5/13/chartex" xmlns:cx8="http://schemas.microsoft.com/office/drawing/2016/5/14/chartex" xmlns:mc="http://schemas.openxmlformats.org/markup-compatibility/2006" xmlns:aink="http://schemas.microsoft.com/office/drawing/2016/ink" xmlns:am3d="http://schemas.microsoft.com/office/drawing/2017/model3d" xmlns:o="urn:schemas-microsoft-com:office:office" xmlns:r="http://schemas.openxmlformats.org/officeDocument/2006/relationships" xmlns:m="http://schemas.openxmlformats.org/officeDocument/2006/math" xmlns:v="urn:schemas-microsoft-com:vml" xmlns:wp14="http://schemas.microsoft.com/office/word/2010/wordprocessingDrawing" xmlns:wp="http://schemas.openxmlformats.org/drawingml/2006/wordprocessingDrawing" xmlns:w10="urn:schemas-microsoft-com:office:word" xmlns:w="http://schemas.openxmlformats.org/wordprocessingml/2006/main" xmlns:w14="http://schemas.microsoft.com/office/word/2010/wordml" xmlns:w15="http://schemas.microsoft.com/office/word/2012/wordml" xmlns:w16cid="http://schemas.microsoft.com/office/word/2016/wordml/cid" xmlns:w16se="http://schemas.microsoft.com/office/word/2015/wordml/symex" xmlns:wpg="http://schemas.microsoft.com/office/word/2010/wordprocessingGroup" xmlns:wpi="http://schemas.microsoft.com/office/word/2010/wordprocessingInk" xmlns:wne="http://schemas.microsoft.com/office/word/2006/wordml" xmlns:wps="http://schemas.microsoft.com/office/word/2010/wordprocessingShape" mc:Ignorable="w14 w15 w16se w16cid wp14">
-  <w15:commentEx w15:paraId="4353E0DC" w15:done="0"/>
-  <w15:commentEx w15:paraId="0C42A664" w15:done="0"/>
   <w15:commentEx w15:paraId="3C9631CE" w15:done="0"/>
   <w15:commentEx w15:paraId="6EE34B45" w15:done="0"/>
   <w15:commentEx w15:paraId="19DC2EB1" w15:done="0"/>
@@ -16637,8 +16559,6 @@
 
 <file path=word/commentsIds.xml><?xml version="1.0" encoding="utf-8"?>
 <w16cid:commentsIds xmlns:wpc="http://schemas.microsoft.com/office/word/2010/wordprocessingCanvas" xmlns:cx="http://schemas.microsoft.com/office/drawing/2014/chartex" xmlns:cx1="http://schemas.microsoft.com/office/drawing/2015/9/8/chartex" xmlns:cx2="http://schemas.microsoft.com/office/drawing/2015/10/21/chartex" xmlns:cx3="http://schemas.microsoft.com/office/drawing/2016/5/9/chartex" xmlns:cx4="http://schemas.microsoft.com/office/drawing/2016/5/10/chartex" xmlns:cx5="http://schemas.microsoft.com/office/drawing/2016/5/11/chartex" xmlns:cx6="http://schemas.microsoft.com/office/drawing/2016/5/12/chartex" xmlns:cx7="http://schemas.microsoft.com/office/drawing/2016/5/13/chartex" xmlns:cx8="http://schemas.microsoft.com/office/drawing/2016/5/14/chartex" xmlns:mc="http://schemas.openxmlformats.org/markup-compatibility/2006" xmlns:aink="http://schemas.microsoft.com/office/drawing/2016/ink" xmlns:am3d="http://schemas.microsoft.com/office/drawing/2017/model3d" xmlns:o="urn:schemas-microsoft-com:office:office" xmlns:r="http://schemas.openxmlformats.org/officeDocument/2006/relationships" xmlns:m="http://schemas.openxmlformats.org/officeDocument/2006/math" xmlns:v="urn:schemas-microsoft-com:vml" xmlns:wp14="http://schemas.microsoft.com/office/word/2010/wordprocessingDrawing" xmlns:wp="http://schemas.openxmlformats.org/drawingml/2006/wordprocessingDrawing" xmlns:w10="urn:schemas-microsoft-com:office:word" xmlns:w="http://schemas.openxmlformats.org/wordprocessingml/2006/main" xmlns:w14="http://schemas.microsoft.com/office/word/2010/wordml" xmlns:w15="http://schemas.microsoft.com/office/word/2012/wordml" xmlns:w16cid="http://schemas.microsoft.com/office/word/2016/wordml/cid" xmlns:w16se="http://schemas.microsoft.com/office/word/2015/wordml/symex" xmlns:wpg="http://schemas.microsoft.com/office/word/2010/wordprocessingGroup" xmlns:wpi="http://schemas.microsoft.com/office/word/2010/wordprocessingInk" xmlns:wne="http://schemas.microsoft.com/office/word/2006/wordml" xmlns:wps="http://schemas.microsoft.com/office/word/2010/wordprocessingShape" mc:Ignorable="w14 w15 w16se w16cid wp14">
-  <w16cid:commentId w16cid:paraId="4353E0DC" w16cid:durableId="20769F06"/>
-  <w16cid:commentId w16cid:paraId="0C42A664" w16cid:durableId="20769F33"/>
   <w16cid:commentId w16cid:paraId="3C9631CE" w16cid:durableId="20583B4F"/>
   <w16cid:commentId w16cid:paraId="6EE34B45" w16cid:durableId="2055C338"/>
   <w16cid:commentId w16cid:paraId="19DC2EB1" w16cid:durableId="2076A656"/>
@@ -18090,7 +18010,7 @@
 </file>
 
 <file path=customXml/itemProps1.xml><?xml version="1.0" encoding="utf-8"?>
-<ds:datastoreItem xmlns:ds="http://schemas.openxmlformats.org/officeDocument/2006/customXml" ds:itemID="{FFE42F4C-8905-244C-B7C1-F80A31AD19A3}">
+<ds:datastoreItem xmlns:ds="http://schemas.openxmlformats.org/officeDocument/2006/customXml" ds:itemID="{CEF27155-9397-464A-8E71-5ED749561E48}">
   <ds:schemaRefs>
     <ds:schemaRef ds:uri="http://schemas.openxmlformats.org/officeDocument/2006/bibliography"/>
   </ds:schemaRefs>

</xml_diff>